<commit_message>
Docx and PDF folders
PDF and DOCX folder implementation
</commit_message>
<xml_diff>
--- a/SMSF/Purchase - Commercial/0. Borrowers Checklist - Purchase - COMMERCIAL.docx
+++ b/SMSF/Purchase - Commercial/0. Borrowers Checklist - Purchase - COMMERCIAL.docx
@@ -514,9 +514,8 @@
           <w:sz w:val="24"/>
           <w:szCs w:val="24"/>
         </w:rPr>
-        <w:t xml:space="preserve">Read and </w:t>
+        <w:t>Read and Docu</w:t>
       </w:r>
-      <w:proofErr w:type="spellStart"/>
       <w:r>
         <w:rPr>
           <w:rFonts w:ascii="Arial" w:hAnsi="Arial" w:cs="Arial"/>
@@ -525,19 +524,8 @@
           <w:sz w:val="24"/>
           <w:szCs w:val="24"/>
         </w:rPr>
-        <w:t>Docu</w:t>
-      </w:r>
-      <w:r>
-        <w:rPr>
-          <w:rFonts w:ascii="Arial" w:hAnsi="Arial" w:cs="Arial"/>
-          <w:b/>
-          <w:bCs/>
-          <w:sz w:val="24"/>
-          <w:szCs w:val="24"/>
-        </w:rPr>
         <w:t>Sign</w:t>
       </w:r>
-      <w:proofErr w:type="spellEnd"/>
       <w:r>
         <w:rPr>
           <w:rFonts w:ascii="Arial" w:hAnsi="Arial" w:cs="Arial"/>
@@ -1589,20 +1577,8 @@
           <w:sz w:val="24"/>
           <w:szCs w:val="24"/>
         </w:rPr>
-        <w:t xml:space="preserve"> and </w:t>
+        <w:t xml:space="preserve"> and DocuSign</w:t>
       </w:r>
-      <w:proofErr w:type="spellStart"/>
-      <w:r>
-        <w:rPr>
-          <w:rFonts w:ascii="Arial" w:hAnsi="Arial" w:cs="Arial"/>
-          <w:b/>
-          <w:bCs/>
-          <w:sz w:val="24"/>
-          <w:szCs w:val="24"/>
-        </w:rPr>
-        <w:t>DocuSign</w:t>
-      </w:r>
-      <w:proofErr w:type="spellEnd"/>
       <w:r>
         <w:rPr>
           <w:rFonts w:ascii="Arial" w:hAnsi="Arial" w:cs="Arial"/>
@@ -2350,27 +2326,15 @@
               </w:rPr>
               <w:t xml:space="preserve">- </w:t>
             </w:r>
-            <w:proofErr w:type="gramStart"/>
-            <w:r>
-              <w:rPr>
-                <w:rFonts w:ascii="Arial" w:hAnsi="Arial" w:cs="Arial"/>
-                <w:b/>
-                <w:bCs/>
-                <w:sz w:val="20"/>
-                <w:szCs w:val="20"/>
-              </w:rPr>
-              <w:t>{{ guarantor</w:t>
-            </w:r>
-            <w:proofErr w:type="gramEnd"/>
-            <w:r>
-              <w:rPr>
-                <w:rFonts w:ascii="Arial" w:hAnsi="Arial" w:cs="Arial"/>
-                <w:b/>
-                <w:bCs/>
-                <w:sz w:val="20"/>
-                <w:szCs w:val="20"/>
-              </w:rPr>
-              <w:t>_2_name }}</w:t>
+            <w:r>
+              <w:rPr>
+                <w:rFonts w:ascii="Arial" w:hAnsi="Arial" w:cs="Arial"/>
+                <w:b/>
+                <w:bCs/>
+                <w:sz w:val="20"/>
+                <w:szCs w:val="20"/>
+              </w:rPr>
+              <w:t>{{ guarantor_2_name }}</w:t>
             </w:r>
           </w:p>
         </w:tc>
@@ -2460,27 +2424,15 @@
               </w:rPr>
               <w:t xml:space="preserve">- </w:t>
             </w:r>
-            <w:proofErr w:type="gramStart"/>
-            <w:r>
-              <w:rPr>
-                <w:rFonts w:ascii="Arial" w:hAnsi="Arial" w:cs="Arial"/>
-                <w:b/>
-                <w:bCs/>
-                <w:sz w:val="20"/>
-                <w:szCs w:val="20"/>
-              </w:rPr>
-              <w:t>{{ guarantor</w:t>
-            </w:r>
-            <w:proofErr w:type="gramEnd"/>
-            <w:r>
-              <w:rPr>
-                <w:rFonts w:ascii="Arial" w:hAnsi="Arial" w:cs="Arial"/>
-                <w:b/>
-                <w:bCs/>
-                <w:sz w:val="20"/>
-                <w:szCs w:val="20"/>
-              </w:rPr>
-              <w:t>_3_name }}</w:t>
+            <w:r>
+              <w:rPr>
+                <w:rFonts w:ascii="Arial" w:hAnsi="Arial" w:cs="Arial"/>
+                <w:b/>
+                <w:bCs/>
+                <w:sz w:val="20"/>
+                <w:szCs w:val="20"/>
+              </w:rPr>
+              <w:t>{{ guarantor_3_name }}</w:t>
             </w:r>
           </w:p>
         </w:tc>
@@ -2515,17 +2467,7 @@
           <w:sz w:val="24"/>
           <w:szCs w:val="24"/>
         </w:rPr>
-        <w:t>Upload</w:t>
-      </w:r>
-      <w:r>
-        <w:rPr>
-          <w:rFonts w:ascii="Arial" w:hAnsi="Arial" w:cs="Arial"/>
-          <w:b/>
-          <w:bCs/>
-          <w:sz w:val="24"/>
-          <w:szCs w:val="24"/>
-        </w:rPr>
-        <w:t xml:space="preserve">  </w:t>
+        <w:t xml:space="preserve">Upload  </w:t>
       </w:r>
       <w:r>
         <w:rPr>
@@ -2537,7 +2479,7 @@
           <w:szCs w:val="24"/>
         </w:rPr>
         <w:drawing>
-          <wp:inline distT="0" distB="0" distL="0" distR="0" wp14:anchorId="5938D44C" wp14:editId="74355334">
+          <wp:inline distT="0" distB="0" distL="0" distR="0" wp14:anchorId="12BF3A75" wp14:editId="4D325818">
             <wp:extent cx="300251" cy="300251"/>
             <wp:effectExtent l="0" t="0" r="5080" b="5080"/>
             <wp:docPr id="12" name="Graphic 12" descr="Upload outline"/>
@@ -2631,17 +2573,7 @@
                 <w:sz w:val="20"/>
                 <w:szCs w:val="20"/>
               </w:rPr>
-              <w:t>1</w:t>
-            </w:r>
-            <w:r>
-              <w:rPr>
-                <w:rFonts w:ascii="Arial" w:hAnsi="Arial" w:cs="Arial"/>
-                <w:b/>
-                <w:bCs/>
-                <w:sz w:val="20"/>
-                <w:szCs w:val="20"/>
-              </w:rPr>
-              <w:t>8</w:t>
+              <w:t>13</w:t>
             </w:r>
             <w:r>
               <w:rPr>
@@ -2657,7 +2589,7 @@
         </w:tc>
         <w:tc>
           <w:tcPr>
-            <w:tcW w:w="7436" w:type="dxa"/>
+            <w:tcW w:w="7324" w:type="dxa"/>
             <w:vAlign w:val="center"/>
           </w:tcPr>
           <w:p>
@@ -2690,7 +2622,7 @@
         </w:tc>
         <w:tc>
           <w:tcPr>
-            <w:tcW w:w="1083" w:type="dxa"/>
+            <w:tcW w:w="1195" w:type="dxa"/>
           </w:tcPr>
           <w:p>
             <w:pPr>
@@ -2734,27 +2666,7 @@
                 <w:sz w:val="20"/>
                 <w:szCs w:val="20"/>
               </w:rPr>
-              <w:t>/</w:t>
-            </w:r>
-            <w:proofErr w:type="spellStart"/>
-            <w:r>
-              <w:rPr>
-                <w:rFonts w:ascii="Arial" w:hAnsi="Arial" w:cs="Arial"/>
-                <w:color w:val="FFFFFF" w:themeColor="background1"/>
-                <w:sz w:val="20"/>
-                <w:szCs w:val="20"/>
-              </w:rPr>
-              <w:t>BankStmt</w:t>
-            </w:r>
-            <w:proofErr w:type="spellEnd"/>
-            <w:r>
-              <w:rPr>
-                <w:rFonts w:ascii="Arial" w:hAnsi="Arial" w:cs="Arial"/>
-                <w:color w:val="FFFFFF" w:themeColor="background1"/>
-                <w:sz w:val="20"/>
-                <w:szCs w:val="20"/>
-              </w:rPr>
-              <w:t>/</w:t>
+              <w:t>/BankStmt/</w:t>
             </w:r>
           </w:p>
         </w:tc>
@@ -2777,41 +2689,89 @@
                 <w:szCs w:val="20"/>
               </w:rPr>
             </w:pPr>
-            <w:r>
-              <w:rPr>
-                <w:rFonts w:ascii="Arial" w:hAnsi="Arial" w:cs="Arial"/>
-                <w:b/>
-                <w:bCs/>
-                <w:sz w:val="20"/>
-                <w:szCs w:val="20"/>
-              </w:rPr>
-              <w:t>1</w:t>
-            </w:r>
-            <w:r>
-              <w:rPr>
-                <w:rFonts w:ascii="Arial" w:hAnsi="Arial" w:cs="Arial"/>
-                <w:b/>
-                <w:bCs/>
-                <w:sz w:val="20"/>
-                <w:szCs w:val="20"/>
-              </w:rPr>
-              <w:t>9</w:t>
-            </w:r>
-            <w:r>
-              <w:rPr>
-                <w:rFonts w:ascii="Arial" w:hAnsi="Arial" w:cs="Arial"/>
-                <w:b/>
-                <w:bCs/>
-                <w:sz w:val="20"/>
-                <w:szCs w:val="20"/>
-              </w:rPr>
-              <w:t>.</w:t>
-            </w:r>
           </w:p>
         </w:tc>
         <w:tc>
           <w:tcPr>
-            <w:tcW w:w="7436" w:type="dxa"/>
+            <w:tcW w:w="7324" w:type="dxa"/>
+            <w:vAlign w:val="center"/>
+          </w:tcPr>
+          <w:p>
+            <w:pPr>
+              <w:rPr>
+                <w:rFonts w:ascii="Arial" w:hAnsi="Arial" w:cs="Arial"/>
+                <w:sz w:val="20"/>
+                <w:szCs w:val="20"/>
+              </w:rPr>
+            </w:pPr>
+            <w:r>
+              <w:rPr>
+                <w:rFonts w:ascii="Arial" w:hAnsi="Arial" w:cs="Arial"/>
+                <w:sz w:val="20"/>
+                <w:szCs w:val="20"/>
+              </w:rPr>
+              <w:t>{%tr if InsuranceAmount != “B/C” and InsuranceAmount != “Strata” %}</w:t>
+            </w:r>
+          </w:p>
+        </w:tc>
+        <w:tc>
+          <w:tcPr>
+            <w:tcW w:w="1195" w:type="dxa"/>
+          </w:tcPr>
+          <w:p>
+            <w:pPr>
+              <w:rPr>
+                <w:rFonts w:ascii="Arial" w:hAnsi="Arial" w:cs="Arial"/>
+                <w:sz w:val="20"/>
+                <w:szCs w:val="20"/>
+              </w:rPr>
+            </w:pPr>
+          </w:p>
+        </w:tc>
+      </w:tr>
+      <w:tr>
+        <w:tc>
+          <w:tcPr>
+            <w:tcW w:w="497" w:type="dxa"/>
+            <w:shd w:val="clear" w:color="auto" w:fill="FBE4D5" w:themeFill="accent2" w:themeFillTint="33"/>
+            <w:vAlign w:val="center"/>
+          </w:tcPr>
+          <w:p>
+            <w:pPr>
+              <w:spacing w:after="120"/>
+              <w:rPr>
+                <w:rFonts w:ascii="Arial" w:hAnsi="Arial" w:cs="Arial"/>
+                <w:b/>
+                <w:bCs/>
+                <w:sz w:val="20"/>
+                <w:szCs w:val="20"/>
+              </w:rPr>
+            </w:pPr>
+            <w:r>
+              <w:rPr>
+                <w:rFonts w:ascii="Arial" w:hAnsi="Arial" w:cs="Arial"/>
+                <w:b/>
+                <w:bCs/>
+                <w:sz w:val="20"/>
+                <w:szCs w:val="20"/>
+              </w:rPr>
+              <w:t>14</w:t>
+            </w:r>
+            <w:r>
+              <w:rPr>
+                <w:rFonts w:ascii="Arial" w:hAnsi="Arial" w:cs="Arial"/>
+                <w:b/>
+                <w:bCs/>
+                <w:sz w:val="20"/>
+                <w:szCs w:val="20"/>
+              </w:rPr>
+              <w:t>.</w:t>
+            </w:r>
+          </w:p>
+        </w:tc>
+        <w:tc>
+          <w:tcPr>
+            <w:tcW w:w="7324" w:type="dxa"/>
             <w:vAlign w:val="center"/>
           </w:tcPr>
           <w:p>
@@ -2885,10 +2845,11 @@
                 <w:szCs w:val="20"/>
               </w:rPr>
             </w:pPr>
-            <w:proofErr w:type="gramStart"/>
-            <w:r>
-              <w:rPr>
-                <w:rFonts w:ascii="Arial" w:hAnsi="Arial" w:cs="Arial"/>
+            <w:r>
+              <w:rPr>
+                <w:rFonts w:ascii="Arial" w:hAnsi="Arial" w:cs="Arial"/>
+                <w:b/>
+                <w:bCs/>
                 <w:sz w:val="20"/>
                 <w:szCs w:val="20"/>
               </w:rPr>
@@ -2897,64 +2858,31 @@
             <w:r>
               <w:rPr>
                 <w:rFonts w:ascii="Arial" w:hAnsi="Arial" w:cs="Arial"/>
-                <w:sz w:val="20"/>
-                <w:szCs w:val="20"/>
-              </w:rPr>
-              <w:t>PROPDET</w:t>
-            </w:r>
-            <w:proofErr w:type="gramEnd"/>
-            <w:r>
-              <w:rPr>
-                <w:rFonts w:ascii="Arial" w:hAnsi="Arial" w:cs="Arial"/>
-                <w:sz w:val="20"/>
-                <w:szCs w:val="20"/>
-              </w:rPr>
-              <w:t>1</w:t>
-            </w:r>
-            <w:proofErr w:type="gramStart"/>
-            <w:r>
-              <w:rPr>
-                <w:rFonts w:ascii="Arial" w:hAnsi="Arial" w:cs="Arial"/>
-                <w:sz w:val="20"/>
-                <w:szCs w:val="20"/>
-              </w:rPr>
-              <w:t>MORTGAGORS</w:t>
-            </w:r>
-            <w:r>
-              <w:rPr>
-                <w:rFonts w:ascii="Arial" w:hAnsi="Arial" w:cs="Arial"/>
-                <w:sz w:val="20"/>
-                <w:szCs w:val="20"/>
-              </w:rPr>
-              <w:t xml:space="preserve"> }</w:t>
-            </w:r>
-            <w:proofErr w:type="gramEnd"/>
-            <w:r>
-              <w:rPr>
-                <w:rFonts w:ascii="Arial" w:hAnsi="Arial" w:cs="Arial"/>
-                <w:sz w:val="20"/>
-                <w:szCs w:val="20"/>
-              </w:rPr>
-              <w:t>}</w:t>
-            </w:r>
-            <w:r>
-              <w:rPr>
-                <w:rFonts w:ascii="Arial" w:hAnsi="Arial" w:cs="Arial"/>
-                <w:sz w:val="20"/>
-                <w:szCs w:val="20"/>
-              </w:rPr>
-              <w:t xml:space="preserve"> as the insured </w:t>
-            </w:r>
-            <w:proofErr w:type="gramStart"/>
-            <w:r>
-              <w:rPr>
-                <w:rFonts w:ascii="Arial" w:hAnsi="Arial" w:cs="Arial"/>
-                <w:sz w:val="20"/>
-                <w:szCs w:val="20"/>
-              </w:rPr>
-              <w:t>party;</w:t>
-            </w:r>
-            <w:proofErr w:type="gramEnd"/>
+                <w:b/>
+                <w:bCs/>
+                <w:sz w:val="20"/>
+                <w:szCs w:val="20"/>
+              </w:rPr>
+              <w:t>PROPDET1MORTGAGORS</w:t>
+            </w:r>
+            <w:r>
+              <w:rPr>
+                <w:rFonts w:ascii="Arial" w:hAnsi="Arial" w:cs="Arial"/>
+                <w:b/>
+                <w:bCs/>
+                <w:sz w:val="20"/>
+                <w:szCs w:val="20"/>
+              </w:rPr>
+              <w:t xml:space="preserve"> }}</w:t>
+            </w:r>
+            <w:r>
+              <w:rPr>
+                <w:rFonts w:ascii="Arial" w:hAnsi="Arial" w:cs="Arial"/>
+                <w:sz w:val="20"/>
+                <w:szCs w:val="20"/>
+              </w:rPr>
+              <w:t xml:space="preserve"> as the insured party;</w:t>
+            </w:r>
           </w:p>
           <w:p>
             <w:pPr>
@@ -2987,7 +2915,67 @@
                 <w:sz w:val="20"/>
                 <w:szCs w:val="20"/>
               </w:rPr>
-              <w:t xml:space="preserve">BC Invest Loans Pty Ltd ACN 646 785 211 </w:t>
+              <w:t xml:space="preserve">Source Funding Pty Ltd ACN </w:t>
+            </w:r>
+            <w:r>
+              <w:rPr>
+                <w:rFonts w:ascii="Arial" w:hAnsi="Arial" w:cs="Arial"/>
+                <w:b/>
+                <w:bCs/>
+                <w:sz w:val="20"/>
+                <w:szCs w:val="20"/>
+              </w:rPr>
+              <w:t>622</w:t>
+            </w:r>
+            <w:r>
+              <w:rPr>
+                <w:rFonts w:ascii="Arial" w:hAnsi="Arial" w:cs="Arial"/>
+                <w:b/>
+                <w:bCs/>
+                <w:sz w:val="20"/>
+                <w:szCs w:val="20"/>
+              </w:rPr>
+              <w:t xml:space="preserve"> 8</w:t>
+            </w:r>
+            <w:r>
+              <w:rPr>
+                <w:rFonts w:ascii="Arial" w:hAnsi="Arial" w:cs="Arial"/>
+                <w:b/>
+                <w:bCs/>
+                <w:sz w:val="20"/>
+                <w:szCs w:val="20"/>
+              </w:rPr>
+              <w:t>15</w:t>
+            </w:r>
+            <w:r>
+              <w:rPr>
+                <w:rFonts w:ascii="Arial" w:hAnsi="Arial" w:cs="Arial"/>
+                <w:b/>
+                <w:bCs/>
+                <w:sz w:val="20"/>
+                <w:szCs w:val="20"/>
+              </w:rPr>
+              <w:t xml:space="preserve"> </w:t>
+            </w:r>
+            <w:r>
+              <w:rPr>
+                <w:rFonts w:ascii="Arial" w:hAnsi="Arial" w:cs="Arial"/>
+                <w:b/>
+                <w:bCs/>
+                <w:sz w:val="20"/>
+                <w:szCs w:val="20"/>
+              </w:rPr>
+              <w:t>294</w:t>
+            </w:r>
+            <w:r>
+              <w:rPr>
+                <w:rFonts w:ascii="Arial" w:hAnsi="Arial" w:cs="Arial"/>
+                <w:b/>
+                <w:bCs/>
+                <w:sz w:val="20"/>
+                <w:szCs w:val="20"/>
+              </w:rPr>
+              <w:t xml:space="preserve"> </w:t>
             </w:r>
             <w:r>
               <w:rPr>
@@ -3042,17 +3030,7 @@
                 <w:sz w:val="20"/>
                 <w:szCs w:val="20"/>
               </w:rPr>
-              <w:t xml:space="preserve"> }}</w:t>
-            </w:r>
-            <w:r>
-              <w:rPr>
-                <w:rFonts w:ascii="Arial" w:hAnsi="Arial" w:cs="Arial"/>
-                <w:b/>
-                <w:noProof/>
-                <w:sz w:val="20"/>
-                <w:szCs w:val="20"/>
-              </w:rPr>
-              <w:t>.</w:t>
+              <w:t xml:space="preserve"> }}.</w:t>
             </w:r>
           </w:p>
           <w:p>
@@ -3146,7 +3124,7 @@
         </w:tc>
         <w:tc>
           <w:tcPr>
-            <w:tcW w:w="1083" w:type="dxa"/>
+            <w:tcW w:w="1195" w:type="dxa"/>
           </w:tcPr>
           <w:p>
             <w:pPr>
@@ -3218,41 +3196,11 @@
                 <w:szCs w:val="20"/>
               </w:rPr>
             </w:pPr>
-            <w:r>
-              <w:rPr>
-                <w:rFonts w:ascii="Arial" w:hAnsi="Arial" w:cs="Arial"/>
-                <w:b/>
-                <w:bCs/>
-                <w:sz w:val="20"/>
-                <w:szCs w:val="20"/>
-              </w:rPr>
-              <w:t>1</w:t>
-            </w:r>
-            <w:r>
-              <w:rPr>
-                <w:rFonts w:ascii="Arial" w:hAnsi="Arial" w:cs="Arial"/>
-                <w:b/>
-                <w:bCs/>
-                <w:sz w:val="20"/>
-                <w:szCs w:val="20"/>
-              </w:rPr>
-              <w:t>9</w:t>
-            </w:r>
-            <w:r>
-              <w:rPr>
-                <w:rFonts w:ascii="Arial" w:hAnsi="Arial" w:cs="Arial"/>
-                <w:b/>
-                <w:bCs/>
-                <w:sz w:val="20"/>
-                <w:szCs w:val="20"/>
-              </w:rPr>
-              <w:t>.</w:t>
-            </w:r>
           </w:p>
         </w:tc>
         <w:tc>
           <w:tcPr>
-            <w:tcW w:w="7436" w:type="dxa"/>
+            <w:tcW w:w="7324" w:type="dxa"/>
             <w:vAlign w:val="center"/>
           </w:tcPr>
           <w:p>
@@ -3271,46 +3219,13 @@
                 <w:sz w:val="20"/>
                 <w:szCs w:val="20"/>
               </w:rPr>
-              <w:t>Copy of current Strata/Body Corporate Insurance</w:t>
-            </w:r>
-          </w:p>
-          <w:p>
-            <w:pPr>
-              <w:spacing w:after="160" w:line="288" w:lineRule="auto"/>
-              <w:jc w:val="both"/>
-              <w:rPr>
-                <w:rFonts w:ascii="Arial" w:hAnsi="Arial" w:cs="Arial"/>
-                <w:b/>
-                <w:sz w:val="20"/>
-                <w:szCs w:val="20"/>
-              </w:rPr>
-            </w:pPr>
-          </w:p>
-          <w:p>
-            <w:pPr>
-              <w:spacing w:after="160" w:line="288" w:lineRule="auto"/>
-              <w:jc w:val="both"/>
-              <w:rPr>
-                <w:rFonts w:ascii="Arial" w:hAnsi="Arial" w:cs="Arial"/>
-                <w:b/>
-                <w:sz w:val="20"/>
-                <w:szCs w:val="20"/>
-              </w:rPr>
-            </w:pPr>
-            <w:r>
-              <w:rPr>
-                <w:rFonts w:ascii="Arial" w:hAnsi="Arial" w:cs="Arial"/>
-                <w:b/>
-                <w:sz w:val="20"/>
-                <w:szCs w:val="20"/>
-              </w:rPr>
-              <w:t>Please note that Cover Notes and Certificates issued by Brokers are not acceptable.</w:t>
+              <w:t>{%tr else %}</w:t>
             </w:r>
           </w:p>
         </w:tc>
         <w:tc>
           <w:tcPr>
-            <w:tcW w:w="1083" w:type="dxa"/>
+            <w:tcW w:w="1195" w:type="dxa"/>
           </w:tcPr>
           <w:p>
             <w:pPr>
@@ -3321,6 +3236,120 @@
                 <w:szCs w:val="20"/>
               </w:rPr>
             </w:pPr>
+          </w:p>
+        </w:tc>
+      </w:tr>
+      <w:tr>
+        <w:tc>
+          <w:tcPr>
+            <w:tcW w:w="497" w:type="dxa"/>
+            <w:shd w:val="clear" w:color="auto" w:fill="FBE4D5" w:themeFill="accent2" w:themeFillTint="33"/>
+            <w:vAlign w:val="center"/>
+          </w:tcPr>
+          <w:p>
+            <w:pPr>
+              <w:spacing w:after="120"/>
+              <w:rPr>
+                <w:rFonts w:ascii="Arial" w:hAnsi="Arial" w:cs="Arial"/>
+                <w:b/>
+                <w:bCs/>
+                <w:sz w:val="20"/>
+                <w:szCs w:val="20"/>
+              </w:rPr>
+            </w:pPr>
+            <w:r>
+              <w:rPr>
+                <w:rFonts w:ascii="Arial" w:hAnsi="Arial" w:cs="Arial"/>
+                <w:b/>
+                <w:bCs/>
+                <w:sz w:val="20"/>
+                <w:szCs w:val="20"/>
+              </w:rPr>
+              <w:t>14</w:t>
+            </w:r>
+            <w:r>
+              <w:rPr>
+                <w:rFonts w:ascii="Arial" w:hAnsi="Arial" w:cs="Arial"/>
+                <w:b/>
+                <w:bCs/>
+                <w:sz w:val="20"/>
+                <w:szCs w:val="20"/>
+              </w:rPr>
+              <w:t>.</w:t>
+            </w:r>
+          </w:p>
+        </w:tc>
+        <w:tc>
+          <w:tcPr>
+            <w:tcW w:w="7324" w:type="dxa"/>
+            <w:vAlign w:val="center"/>
+          </w:tcPr>
+          <w:p>
+            <w:pPr>
+              <w:rPr>
+                <w:rFonts w:ascii="Arial" w:hAnsi="Arial" w:cs="Arial"/>
+                <w:b/>
+                <w:sz w:val="20"/>
+                <w:szCs w:val="20"/>
+              </w:rPr>
+            </w:pPr>
+            <w:r>
+              <w:rPr>
+                <w:rFonts w:ascii="Arial" w:hAnsi="Arial" w:cs="Arial"/>
+                <w:b/>
+                <w:sz w:val="20"/>
+                <w:szCs w:val="20"/>
+              </w:rPr>
+              <w:t>Copy of current Strata/Body Corporate Insurance</w:t>
+            </w:r>
+          </w:p>
+          <w:p>
+            <w:pPr>
+              <w:spacing w:after="160" w:line="288" w:lineRule="auto"/>
+              <w:jc w:val="both"/>
+              <w:rPr>
+                <w:rFonts w:ascii="Arial" w:hAnsi="Arial" w:cs="Arial"/>
+                <w:b/>
+                <w:sz w:val="20"/>
+                <w:szCs w:val="20"/>
+              </w:rPr>
+            </w:pPr>
+          </w:p>
+          <w:p>
+            <w:pPr>
+              <w:spacing w:after="160" w:line="288" w:lineRule="auto"/>
+              <w:jc w:val="both"/>
+              <w:rPr>
+                <w:rFonts w:ascii="Arial" w:hAnsi="Arial" w:cs="Arial"/>
+                <w:b/>
+                <w:sz w:val="20"/>
+                <w:szCs w:val="20"/>
+              </w:rPr>
+            </w:pPr>
+            <w:r>
+              <w:rPr>
+                <w:rFonts w:ascii="Arial" w:hAnsi="Arial" w:cs="Arial"/>
+                <w:b/>
+                <w:sz w:val="20"/>
+                <w:szCs w:val="20"/>
+              </w:rPr>
+              <w:t>Please note that Cover Notes and Certificates issued by Brokers are not acceptable.</w:t>
+            </w:r>
+          </w:p>
+        </w:tc>
+        <w:tc>
+          <w:tcPr>
+            <w:tcW w:w="1195" w:type="dxa"/>
+          </w:tcPr>
+          <w:p>
+            <w:pPr>
+              <w:rPr>
+                <w:rFonts w:ascii="Arial" w:hAnsi="Arial" w:cs="Arial"/>
+                <w:b/>
+                <w:sz w:val="20"/>
+                <w:szCs w:val="20"/>
+              </w:rPr>
+            </w:pPr>
             <w:r>
               <w:rPr>
                 <w:rFonts w:ascii="Arial" w:hAnsi="Arial" w:cs="Arial"/>
@@ -3331,6 +3360,68 @@
               </w:rPr>
               <w:t>/CoC/</w:t>
             </w:r>
+          </w:p>
+        </w:tc>
+      </w:tr>
+      <w:tr>
+        <w:tc>
+          <w:tcPr>
+            <w:tcW w:w="497" w:type="dxa"/>
+            <w:shd w:val="clear" w:color="auto" w:fill="FBE4D5" w:themeFill="accent2" w:themeFillTint="33"/>
+            <w:vAlign w:val="center"/>
+          </w:tcPr>
+          <w:p>
+            <w:pPr>
+              <w:spacing w:after="120"/>
+              <w:rPr>
+                <w:rFonts w:ascii="Arial" w:hAnsi="Arial" w:cs="Arial"/>
+                <w:b/>
+                <w:bCs/>
+                <w:sz w:val="20"/>
+                <w:szCs w:val="20"/>
+              </w:rPr>
+            </w:pPr>
+          </w:p>
+        </w:tc>
+        <w:tc>
+          <w:tcPr>
+            <w:tcW w:w="7324" w:type="dxa"/>
+            <w:vAlign w:val="center"/>
+          </w:tcPr>
+          <w:p>
+            <w:pPr>
+              <w:rPr>
+                <w:rFonts w:ascii="Arial" w:hAnsi="Arial" w:cs="Arial"/>
+                <w:b/>
+                <w:sz w:val="20"/>
+                <w:szCs w:val="20"/>
+              </w:rPr>
+            </w:pPr>
+            <w:r>
+              <w:rPr>
+                <w:rFonts w:ascii="Arial" w:hAnsi="Arial" w:cs="Arial"/>
+                <w:b/>
+                <w:sz w:val="20"/>
+                <w:szCs w:val="20"/>
+              </w:rPr>
+              <w:t>{%tr endif %}</w:t>
+            </w:r>
+          </w:p>
+        </w:tc>
+        <w:tc>
+          <w:tcPr>
+            <w:tcW w:w="1195" w:type="dxa"/>
+          </w:tcPr>
+          <w:p>
+            <w:pPr>
+              <w:rPr>
+                <w:rFonts w:ascii="Arial" w:hAnsi="Arial" w:cs="Arial"/>
+                <w:b/>
+                <w:color w:val="FFFFFF" w:themeColor="background1"/>
+                <w:sz w:val="20"/>
+                <w:szCs w:val="20"/>
+              </w:rPr>
+            </w:pPr>
           </w:p>
         </w:tc>
       </w:tr>
@@ -3363,7 +3454,7 @@
                 <w:sz w:val="20"/>
                 <w:szCs w:val="20"/>
               </w:rPr>
-              <w:t>20</w:t>
+              <w:t>15</w:t>
             </w:r>
             <w:r>
               <w:rPr>
@@ -3379,7 +3470,7 @@
         </w:tc>
         <w:tc>
           <w:tcPr>
-            <w:tcW w:w="7436" w:type="dxa"/>
+            <w:tcW w:w="7324" w:type="dxa"/>
             <w:vAlign w:val="center"/>
           </w:tcPr>
           <w:p>
@@ -3413,7 +3504,7 @@
         </w:tc>
         <w:tc>
           <w:tcPr>
-            <w:tcW w:w="1083" w:type="dxa"/>
+            <w:tcW w:w="1195" w:type="dxa"/>
           </w:tcPr>
           <w:p>
             <w:pPr>
@@ -3470,7 +3561,6 @@
               </w:rPr>
             </w:pPr>
             <w:r>
-              <w:lastRenderedPageBreak/>
               <w:br w:type="page"/>
             </w:r>
             <w:r>
@@ -4005,7 +4095,6 @@
           <w:szCs w:val="20"/>
         </w:rPr>
       </w:pPr>
-      <w:proofErr w:type="gramStart"/>
       <w:r>
         <w:rPr>
           <w:rFonts w:ascii="Arial" w:hAnsi="Arial" w:cs="Arial"/>
@@ -4022,7 +4111,6 @@
         </w:rPr>
         <w:t>LOANSPECIALCONDITIONS</w:t>
       </w:r>
-      <w:proofErr w:type="gramEnd"/>
       <w:r>
         <w:rPr>
           <w:rFonts w:ascii="Arial" w:hAnsi="Arial" w:cs="Arial"/>
@@ -4170,7 +4258,6 @@
                       <w:szCs w:val="20"/>
                     </w:rPr>
                   </w:pPr>
-                  <w:proofErr w:type="gramStart"/>
                   <w:r>
                     <w:rPr>
                       <w:rFonts w:ascii="Arial" w:eastAsia="Calibri" w:hAnsi="Arial" w:cs="Arial"/>
@@ -4178,17 +4265,7 @@
                       <w:sz w:val="20"/>
                       <w:szCs w:val="20"/>
                     </w:rPr>
-                    <w:t>{{ guarantor</w:t>
-                  </w:r>
-                  <w:proofErr w:type="gramEnd"/>
-                  <w:r>
-                    <w:rPr>
-                      <w:rFonts w:ascii="Arial" w:eastAsia="Calibri" w:hAnsi="Arial" w:cs="Arial"/>
-                      <w:color w:val="000000" w:themeColor="text1"/>
-                      <w:sz w:val="20"/>
-                      <w:szCs w:val="20"/>
-                    </w:rPr>
-                    <w:t>_2_name }}</w:t>
+                    <w:t>{{ guarantor_2_name }}</w:t>
                   </w:r>
                 </w:p>
               </w:tc>
@@ -4310,7 +4387,6 @@
                       <w:szCs w:val="20"/>
                     </w:rPr>
                   </w:pPr>
-                  <w:proofErr w:type="gramStart"/>
                   <w:r>
                     <w:rPr>
                       <w:rFonts w:ascii="Arial" w:eastAsia="Calibri" w:hAnsi="Arial" w:cs="Arial"/>
@@ -4318,17 +4394,7 @@
                       <w:sz w:val="20"/>
                       <w:szCs w:val="20"/>
                     </w:rPr>
-                    <w:t>{{ guarantor</w:t>
-                  </w:r>
-                  <w:proofErr w:type="gramEnd"/>
-                  <w:r>
-                    <w:rPr>
-                      <w:rFonts w:ascii="Arial" w:eastAsia="Calibri" w:hAnsi="Arial" w:cs="Arial"/>
-                      <w:color w:val="000000" w:themeColor="text1"/>
-                      <w:sz w:val="20"/>
-                      <w:szCs w:val="20"/>
-                    </w:rPr>
-                    <w:t>_3_name }}</w:t>
+                    <w:t>{{ guarantor_3_name }}</w:t>
                   </w:r>
                 </w:p>
               </w:tc>
@@ -4502,7 +4568,6 @@
                       <w:szCs w:val="20"/>
                     </w:rPr>
                   </w:pPr>
-                  <w:proofErr w:type="gramStart"/>
                   <w:r>
                     <w:rPr>
                       <w:rFonts w:ascii="Arial" w:eastAsia="Calibri" w:hAnsi="Arial" w:cs="Arial"/>
@@ -4510,17 +4575,7 @@
                       <w:sz w:val="20"/>
                       <w:szCs w:val="20"/>
                     </w:rPr>
-                    <w:t>{{ guarantor</w:t>
-                  </w:r>
-                  <w:proofErr w:type="gramEnd"/>
-                  <w:r>
-                    <w:rPr>
-                      <w:rFonts w:ascii="Arial" w:eastAsia="Calibri" w:hAnsi="Arial" w:cs="Arial"/>
-                      <w:color w:val="000000" w:themeColor="text1"/>
-                      <w:sz w:val="20"/>
-                      <w:szCs w:val="20"/>
-                    </w:rPr>
-                    <w:t>_</w:t>
+                    <w:t>{{ guarantor_</w:t>
                   </w:r>
                   <w:r>
                     <w:rPr>
@@ -4707,7 +4762,6 @@
                       <w:szCs w:val="20"/>
                     </w:rPr>
                   </w:pPr>
-                  <w:proofErr w:type="gramStart"/>
                   <w:r>
                     <w:rPr>
                       <w:rFonts w:ascii="Arial" w:eastAsia="Calibri" w:hAnsi="Arial" w:cs="Arial"/>
@@ -4715,17 +4769,7 @@
                       <w:sz w:val="20"/>
                       <w:szCs w:val="20"/>
                     </w:rPr>
-                    <w:t>{{ guarantor</w:t>
-                  </w:r>
-                  <w:proofErr w:type="gramEnd"/>
-                  <w:r>
-                    <w:rPr>
-                      <w:rFonts w:ascii="Arial" w:eastAsia="Calibri" w:hAnsi="Arial" w:cs="Arial"/>
-                      <w:color w:val="000000" w:themeColor="text1"/>
-                      <w:sz w:val="20"/>
-                      <w:szCs w:val="20"/>
-                    </w:rPr>
-                    <w:t>_</w:t>
+                    <w:t>{{ guarantor_</w:t>
                   </w:r>
                   <w:r>
                     <w:rPr>
@@ -4917,7 +4961,6 @@
                       <w:szCs w:val="20"/>
                     </w:rPr>
                   </w:pPr>
-                  <w:proofErr w:type="gramStart"/>
                   <w:r>
                     <w:rPr>
                       <w:rFonts w:ascii="Arial" w:eastAsia="Calibri" w:hAnsi="Arial" w:cs="Arial"/>
@@ -4925,17 +4968,7 @@
                       <w:sz w:val="20"/>
                       <w:szCs w:val="20"/>
                     </w:rPr>
-                    <w:t>{{ guarantor</w:t>
-                  </w:r>
-                  <w:proofErr w:type="gramEnd"/>
-                  <w:r>
-                    <w:rPr>
-                      <w:rFonts w:ascii="Arial" w:eastAsia="Calibri" w:hAnsi="Arial" w:cs="Arial"/>
-                      <w:color w:val="000000" w:themeColor="text1"/>
-                      <w:sz w:val="20"/>
-                      <w:szCs w:val="20"/>
-                    </w:rPr>
-                    <w:t>_</w:t>
+                    <w:t>{{ guarantor_</w:t>
                   </w:r>
                   <w:r>
                     <w:rPr>
@@ -4982,6 +5015,7 @@
                       <w:sz w:val="20"/>
                       <w:szCs w:val="20"/>
                     </w:rPr>
+                    <w:lastRenderedPageBreak/>
                     <w:t>{%tr endif %}</w:t>
                   </w:r>
                 </w:p>
@@ -5047,6 +5081,7 @@
                       <w:sz w:val="20"/>
                       <w:szCs w:val="20"/>
                     </w:rPr>
+                    <w:lastRenderedPageBreak/>
                     <w:t>{%tr if guarantor_</w:t>
                   </w:r>
                   <w:r>
@@ -5122,7 +5157,6 @@
                       <w:szCs w:val="20"/>
                     </w:rPr>
                   </w:pPr>
-                  <w:proofErr w:type="gramStart"/>
                   <w:r>
                     <w:rPr>
                       <w:rFonts w:ascii="Arial" w:eastAsia="Calibri" w:hAnsi="Arial" w:cs="Arial"/>
@@ -5130,17 +5164,7 @@
                       <w:sz w:val="20"/>
                       <w:szCs w:val="20"/>
                     </w:rPr>
-                    <w:t>{{ guarantor</w:t>
-                  </w:r>
-                  <w:proofErr w:type="gramEnd"/>
-                  <w:r>
-                    <w:rPr>
-                      <w:rFonts w:ascii="Arial" w:eastAsia="Calibri" w:hAnsi="Arial" w:cs="Arial"/>
-                      <w:color w:val="000000" w:themeColor="text1"/>
-                      <w:sz w:val="20"/>
-                      <w:szCs w:val="20"/>
-                    </w:rPr>
-                    <w:t>_</w:t>
+                    <w:t>{{ guarantor_</w:t>
                   </w:r>
                   <w:r>
                     <w:rPr>
@@ -5187,6 +5211,7 @@
                       <w:sz w:val="20"/>
                       <w:szCs w:val="20"/>
                     </w:rPr>
+                    <w:lastRenderedPageBreak/>
                     <w:t>{%tr endif %}</w:t>
                   </w:r>
                 </w:p>
@@ -5262,7 +5287,6 @@
           <w:sz w:val="24"/>
           <w:szCs w:val="24"/>
         </w:rPr>
-        <w:lastRenderedPageBreak/>
         <w:t xml:space="preserve">Submit </w:t>
       </w:r>
       <w:r>
@@ -5361,16 +5385,7 @@
           <w:sz w:val="20"/>
           <w:szCs w:val="20"/>
         </w:rPr>
-        <w:t xml:space="preserve">Once you have read, completed and </w:t>
-      </w:r>
-      <w:proofErr w:type="spellStart"/>
-      <w:r>
-        <w:rPr>
-          <w:rFonts w:ascii="Arial" w:hAnsi="Arial" w:cs="Arial"/>
-          <w:sz w:val="20"/>
-          <w:szCs w:val="20"/>
-        </w:rPr>
-        <w:t>Docu</w:t>
+        <w:t>Once you have read, completed and Docu</w:t>
       </w:r>
       <w:r>
         <w:rPr>
@@ -5386,25 +5401,7 @@
           <w:sz w:val="20"/>
           <w:szCs w:val="20"/>
         </w:rPr>
-        <w:t>ign</w:t>
-      </w:r>
-      <w:proofErr w:type="spellEnd"/>
-      <w:r>
-        <w:rPr>
-          <w:rFonts w:ascii="Arial" w:hAnsi="Arial" w:cs="Arial"/>
-          <w:sz w:val="20"/>
-          <w:szCs w:val="20"/>
-        </w:rPr>
-        <w:t xml:space="preserve"> all the documents in the loan pack, click the </w:t>
-      </w:r>
-      <w:proofErr w:type="gramStart"/>
-      <w:r>
-        <w:rPr>
-          <w:rFonts w:ascii="Arial" w:hAnsi="Arial" w:cs="Arial"/>
-          <w:sz w:val="20"/>
-          <w:szCs w:val="20"/>
-        </w:rPr>
-        <w:t>‘</w:t>
+        <w:t>ign all the documents in the loan pack, click the ‘</w:t>
       </w:r>
       <w:r>
         <w:rPr>
@@ -5428,7 +5425,6 @@
         </w:rPr>
         <w:t>inish</w:t>
       </w:r>
-      <w:proofErr w:type="gramEnd"/>
       <w:r>
         <w:rPr>
           <w:rFonts w:ascii="Arial" w:hAnsi="Arial" w:cs="Arial"/>
@@ -5556,7 +5552,6 @@
           <w:szCs w:val="20"/>
         </w:rPr>
       </w:pPr>
-      <w:proofErr w:type="spellStart"/>
       <w:r>
         <w:rPr>
           <w:rFonts w:ascii="Arial" w:hAnsi="Arial" w:cs="Arial"/>
@@ -5565,18 +5560,7 @@
           <w:sz w:val="24"/>
           <w:szCs w:val="24"/>
         </w:rPr>
-        <w:t>DocuSign</w:t>
-      </w:r>
-      <w:proofErr w:type="spellEnd"/>
-      <w:r>
-        <w:rPr>
-          <w:rFonts w:ascii="Arial" w:hAnsi="Arial" w:cs="Arial"/>
-          <w:b/>
-          <w:bCs/>
-          <w:sz w:val="24"/>
-          <w:szCs w:val="24"/>
-        </w:rPr>
-        <w:t xml:space="preserve"> </w:t>
+        <w:t xml:space="preserve">DocuSign </w:t>
       </w:r>
       <w:r>
         <w:rPr>
@@ -5849,7 +5833,6 @@
                       <w:szCs w:val="20"/>
                     </w:rPr>
                   </w:pPr>
-                  <w:proofErr w:type="gramStart"/>
                   <w:r>
                     <w:rPr>
                       <w:rFonts w:ascii="Arial" w:eastAsia="Calibri" w:hAnsi="Arial" w:cs="Arial"/>
@@ -5857,17 +5840,7 @@
                       <w:sz w:val="20"/>
                       <w:szCs w:val="20"/>
                     </w:rPr>
-                    <w:t>{{ guarantor</w:t>
-                  </w:r>
-                  <w:proofErr w:type="gramEnd"/>
-                  <w:r>
-                    <w:rPr>
-                      <w:rFonts w:ascii="Arial" w:eastAsia="Calibri" w:hAnsi="Arial" w:cs="Arial"/>
-                      <w:color w:val="000000" w:themeColor="text1"/>
-                      <w:sz w:val="20"/>
-                      <w:szCs w:val="20"/>
-                    </w:rPr>
-                    <w:t>_2_name }}</w:t>
+                    <w:t>{{ guarantor_2_name }}</w:t>
                   </w:r>
                 </w:p>
               </w:tc>
@@ -5989,7 +5962,6 @@
                       <w:szCs w:val="20"/>
                     </w:rPr>
                   </w:pPr>
-                  <w:proofErr w:type="gramStart"/>
                   <w:r>
                     <w:rPr>
                       <w:rFonts w:ascii="Arial" w:eastAsia="Calibri" w:hAnsi="Arial" w:cs="Arial"/>
@@ -5997,17 +5969,7 @@
                       <w:sz w:val="20"/>
                       <w:szCs w:val="20"/>
                     </w:rPr>
-                    <w:t>{{ guarantor</w:t>
-                  </w:r>
-                  <w:proofErr w:type="gramEnd"/>
-                  <w:r>
-                    <w:rPr>
-                      <w:rFonts w:ascii="Arial" w:eastAsia="Calibri" w:hAnsi="Arial" w:cs="Arial"/>
-                      <w:color w:val="000000" w:themeColor="text1"/>
-                      <w:sz w:val="20"/>
-                      <w:szCs w:val="20"/>
-                    </w:rPr>
-                    <w:t>_3_name }}</w:t>
+                    <w:t>{{ guarantor_3_name }}</w:t>
                   </w:r>
                 </w:p>
               </w:tc>
@@ -6181,7 +6143,6 @@
                       <w:szCs w:val="20"/>
                     </w:rPr>
                   </w:pPr>
-                  <w:proofErr w:type="gramStart"/>
                   <w:r>
                     <w:rPr>
                       <w:rFonts w:ascii="Arial" w:eastAsia="Calibri" w:hAnsi="Arial" w:cs="Arial"/>
@@ -6189,17 +6150,7 @@
                       <w:sz w:val="20"/>
                       <w:szCs w:val="20"/>
                     </w:rPr>
-                    <w:t>{{ guarantor</w:t>
-                  </w:r>
-                  <w:proofErr w:type="gramEnd"/>
-                  <w:r>
-                    <w:rPr>
-                      <w:rFonts w:ascii="Arial" w:eastAsia="Calibri" w:hAnsi="Arial" w:cs="Arial"/>
-                      <w:color w:val="000000" w:themeColor="text1"/>
-                      <w:sz w:val="20"/>
-                      <w:szCs w:val="20"/>
-                    </w:rPr>
-                    <w:t>_</w:t>
+                    <w:t>{{ guarantor_</w:t>
                   </w:r>
                   <w:r>
                     <w:rPr>
@@ -6386,7 +6337,6 @@
                       <w:szCs w:val="20"/>
                     </w:rPr>
                   </w:pPr>
-                  <w:proofErr w:type="gramStart"/>
                   <w:r>
                     <w:rPr>
                       <w:rFonts w:ascii="Arial" w:eastAsia="Calibri" w:hAnsi="Arial" w:cs="Arial"/>
@@ -6394,17 +6344,7 @@
                       <w:sz w:val="20"/>
                       <w:szCs w:val="20"/>
                     </w:rPr>
-                    <w:t>{{ guarantor</w:t>
-                  </w:r>
-                  <w:proofErr w:type="gramEnd"/>
-                  <w:r>
-                    <w:rPr>
-                      <w:rFonts w:ascii="Arial" w:eastAsia="Calibri" w:hAnsi="Arial" w:cs="Arial"/>
-                      <w:color w:val="000000" w:themeColor="text1"/>
-                      <w:sz w:val="20"/>
-                      <w:szCs w:val="20"/>
-                    </w:rPr>
-                    <w:t>_</w:t>
+                    <w:t>{{ guarantor_</w:t>
                   </w:r>
                   <w:r>
                     <w:rPr>
@@ -6596,7 +6536,6 @@
                       <w:szCs w:val="20"/>
                     </w:rPr>
                   </w:pPr>
-                  <w:proofErr w:type="gramStart"/>
                   <w:r>
                     <w:rPr>
                       <w:rFonts w:ascii="Arial" w:eastAsia="Calibri" w:hAnsi="Arial" w:cs="Arial"/>
@@ -6604,17 +6543,7 @@
                       <w:sz w:val="20"/>
                       <w:szCs w:val="20"/>
                     </w:rPr>
-                    <w:t>{{ guarantor</w:t>
-                  </w:r>
-                  <w:proofErr w:type="gramEnd"/>
-                  <w:r>
-                    <w:rPr>
-                      <w:rFonts w:ascii="Arial" w:eastAsia="Calibri" w:hAnsi="Arial" w:cs="Arial"/>
-                      <w:color w:val="000000" w:themeColor="text1"/>
-                      <w:sz w:val="20"/>
-                      <w:szCs w:val="20"/>
-                    </w:rPr>
-                    <w:t>_</w:t>
+                    <w:t>{{ guarantor_</w:t>
                   </w:r>
                   <w:r>
                     <w:rPr>
@@ -6801,7 +6730,6 @@
                       <w:szCs w:val="20"/>
                     </w:rPr>
                   </w:pPr>
-                  <w:proofErr w:type="gramStart"/>
                   <w:r>
                     <w:rPr>
                       <w:rFonts w:ascii="Arial" w:eastAsia="Calibri" w:hAnsi="Arial" w:cs="Arial"/>
@@ -6809,17 +6737,7 @@
                       <w:sz w:val="20"/>
                       <w:szCs w:val="20"/>
                     </w:rPr>
-                    <w:t>{{ guarantor</w:t>
-                  </w:r>
-                  <w:proofErr w:type="gramEnd"/>
-                  <w:r>
-                    <w:rPr>
-                      <w:rFonts w:ascii="Arial" w:eastAsia="Calibri" w:hAnsi="Arial" w:cs="Arial"/>
-                      <w:color w:val="000000" w:themeColor="text1"/>
-                      <w:sz w:val="20"/>
-                      <w:szCs w:val="20"/>
-                    </w:rPr>
-                    <w:t>_</w:t>
+                    <w:t>{{ guarantor_</w:t>
                   </w:r>
                   <w:r>
                     <w:rPr>

</xml_diff>

<commit_message>
Changes to borrowers checklist
</commit_message>
<xml_diff>
--- a/SMSF/Purchase - Commercial/0. Borrowers Checklist - Purchase - COMMERCIAL.docx
+++ b/SMSF/Purchase - Commercial/0. Borrowers Checklist - Purchase - COMMERCIAL.docx
@@ -2710,7 +2710,23 @@
                 <w:sz w:val="20"/>
                 <w:szCs w:val="20"/>
               </w:rPr>
-              <w:t>{%tr if InsuranceAmount != “B/C” and InsuranceAmount != “Strata” %}</w:t>
+              <w:t>{%tr if InsuranceAmount != “B/C” and InsuranceAmount != “</w:t>
+            </w:r>
+            <w:r>
+              <w:rPr>
+                <w:rFonts w:ascii="Arial" w:hAnsi="Arial" w:cs="Arial"/>
+                <w:sz w:val="20"/>
+                <w:szCs w:val="20"/>
+              </w:rPr>
+              <w:t>STRATA</w:t>
+            </w:r>
+            <w:r>
+              <w:rPr>
+                <w:rFonts w:ascii="Arial" w:hAnsi="Arial" w:cs="Arial"/>
+                <w:sz w:val="20"/>
+                <w:szCs w:val="20"/>
+              </w:rPr>
+              <w:t>” %}</w:t>
             </w:r>
           </w:p>
         </w:tc>
@@ -6461,6 +6477,7 @@
                       <w:sz w:val="20"/>
                       <w:szCs w:val="20"/>
                     </w:rPr>
+                    <w:lastRenderedPageBreak/>
                     <w:t>{%tr if guarantor_</w:t>
                   </w:r>
                   <w:r>

</xml_diff>